<commit_message>
added page numbers to documentation
</commit_message>
<xml_diff>
--- a/files/Dokumentáció.docx
+++ b/files/Dokumentáció.docx
@@ -5147,21 +5147,7 @@
                     <w:rStyle w:val="Hyperlink"/>
                     <w:noProof/>
                   </w:rPr>
-                  <w:t>Véletlenszerű</w:t>
-                </w:r>
-                <w:r>
-                  <w:rPr>
-                    <w:rStyle w:val="Hyperlink"/>
-                    <w:noProof/>
-                  </w:rPr>
-                  <w:t>e</w:t>
-                </w:r>
-                <w:r>
-                  <w:rPr>
-                    <w:rStyle w:val="Hyperlink"/>
-                    <w:noProof/>
-                  </w:rPr>
-                  <w:t>n Kiválasztott Képek és Predikciók Vizualizációja</w:t>
+                  <w:t>Véletlenszerűen Kiválasztott Képek és Predikciók Vizualizációja</w:t>
                 </w:r>
                 <w:r>
                   <w:rPr>
@@ -5804,7 +5790,23 @@
           <w:rFonts w:ascii="Arial" w:hAnsi="Arial" w:cs="Arial"/>
           <w:lang w:val="hu-HU"/>
         </w:rPr>
-        <w:t xml:space="preserve">Az osztályozó modellünk mély neurális hálózatként több konvolúciós </w:t>
+        <w:t xml:space="preserve">Az osztályozó modellünk mély neurális hálózatként több </w:t>
+      </w:r>
+      <w:proofErr w:type="spellStart"/>
+      <w:r>
+        <w:rPr>
+          <w:rFonts w:ascii="Arial" w:hAnsi="Arial" w:cs="Arial"/>
+          <w:lang w:val="hu-HU"/>
+        </w:rPr>
+        <w:t>konvolúciós</w:t>
+      </w:r>
+      <w:proofErr w:type="spellEnd"/>
+      <w:r>
+        <w:rPr>
+          <w:rFonts w:ascii="Arial" w:hAnsi="Arial" w:cs="Arial"/>
+          <w:lang w:val="hu-HU"/>
+        </w:rPr>
+        <w:t xml:space="preserve"> </w:t>
       </w:r>
       <w:proofErr w:type="spellStart"/>
       <w:r>
@@ -6194,7 +6196,7 @@
                     <pic:cNvPicPr/>
                   </pic:nvPicPr>
                   <pic:blipFill>
-                    <a:blip r:embed="rId7"/>
+                    <a:blip r:embed="rId9"/>
                     <a:stretch>
                       <a:fillRect/>
                     </a:stretch>
@@ -6505,7 +6507,7 @@
                     <pic:cNvPicPr/>
                   </pic:nvPicPr>
                   <pic:blipFill>
-                    <a:blip r:embed="rId8"/>
+                    <a:blip r:embed="rId10"/>
                     <a:stretch>
                       <a:fillRect/>
                     </a:stretch>
@@ -8130,7 +8132,23 @@
           <w:rFonts w:ascii="Arial" w:hAnsi="Arial" w:cs="Arial"/>
           <w:lang w:val="hu-HU"/>
         </w:rPr>
-        <w:t>: Az első konvolúciós réteg megkapja a bemeneti adatok méretét.</w:t>
+        <w:t xml:space="preserve">: Az első </w:t>
+      </w:r>
+      <w:proofErr w:type="spellStart"/>
+      <w:r>
+        <w:rPr>
+          <w:rFonts w:ascii="Arial" w:hAnsi="Arial" w:cs="Arial"/>
+          <w:lang w:val="hu-HU"/>
+        </w:rPr>
+        <w:t>konvolúciós</w:t>
+      </w:r>
+      <w:proofErr w:type="spellEnd"/>
+      <w:r>
+        <w:rPr>
+          <w:rFonts w:ascii="Arial" w:hAnsi="Arial" w:cs="Arial"/>
+          <w:lang w:val="hu-HU"/>
+        </w:rPr>
+        <w:t xml:space="preserve"> réteg megkapja a bemeneti adatok méretét.</w:t>
       </w:r>
     </w:p>
     <w:p>
@@ -8204,7 +8222,23 @@
           <w:rFonts w:ascii="Arial" w:hAnsi="Arial" w:cs="Arial"/>
           <w:lang w:val="hu-HU"/>
         </w:rPr>
-        <w:t>: Normalizálja a konvolúciós réteg kimenetét, gyorsítva a tanulást és csökkentve a túlilleszkedés esélyét.</w:t>
+        <w:t xml:space="preserve">: Normalizálja a </w:t>
+      </w:r>
+      <w:proofErr w:type="spellStart"/>
+      <w:r>
+        <w:rPr>
+          <w:rFonts w:ascii="Arial" w:hAnsi="Arial" w:cs="Arial"/>
+          <w:lang w:val="hu-HU"/>
+        </w:rPr>
+        <w:t>konvolúciós</w:t>
+      </w:r>
+      <w:proofErr w:type="spellEnd"/>
+      <w:r>
+        <w:rPr>
+          <w:rFonts w:ascii="Arial" w:hAnsi="Arial" w:cs="Arial"/>
+          <w:lang w:val="hu-HU"/>
+        </w:rPr>
+        <w:t xml:space="preserve"> réteg kimenetét, gyorsítva a tanulást és csökkentve a túlilleszkedés esélyét.</w:t>
       </w:r>
     </w:p>
     <w:p>
@@ -9657,7 +9691,7 @@
                     <pic:cNvPicPr/>
                   </pic:nvPicPr>
                   <pic:blipFill>
-                    <a:blip r:embed="rId9" cstate="print">
+                    <a:blip r:embed="rId11" cstate="print">
                       <a:extLst>
                         <a:ext uri="{28A0092B-C50C-407E-A947-70E740481C1C}">
                           <a14:useLocalDpi xmlns:a14="http://schemas.microsoft.com/office/drawing/2010/main" val="0"/>
@@ -9704,13 +9738,7 @@
         <w:rPr>
           <w:lang w:val="hu-HU"/>
         </w:rPr>
-        <w:t xml:space="preserve"> veszteség alakulása</w:t>
-      </w:r>
-      <w:r>
-        <w:rPr>
-          <w:lang w:val="hu-HU"/>
-        </w:rPr>
-        <w:t xml:space="preserve"> a végső modellen</w:t>
+        <w:t xml:space="preserve"> veszteség alakulása a végső modellen</w:t>
       </w:r>
       <w:bookmarkEnd w:id="13"/>
     </w:p>
@@ -9743,7 +9771,7 @@
                     <pic:cNvPicPr/>
                   </pic:nvPicPr>
                   <pic:blipFill>
-                    <a:blip r:embed="rId10" cstate="print">
+                    <a:blip r:embed="rId12" cstate="print">
                       <a:extLst>
                         <a:ext uri="{28A0092B-C50C-407E-A947-70E740481C1C}">
                           <a14:useLocalDpi xmlns:a14="http://schemas.microsoft.com/office/drawing/2010/main" val="0"/>
@@ -9823,7 +9851,7 @@
                     <pic:cNvPicPr/>
                   </pic:nvPicPr>
                   <pic:blipFill>
-                    <a:blip r:embed="rId11" cstate="print">
+                    <a:blip r:embed="rId13" cstate="print">
                       <a:extLst>
                         <a:ext uri="{28A0092B-C50C-407E-A947-70E740481C1C}">
                           <a14:useLocalDpi xmlns:a14="http://schemas.microsoft.com/office/drawing/2010/main" val="0"/>
@@ -10094,7 +10122,7 @@
           <w:lang w:val="hu-HU"/>
         </w:rPr>
       </w:pPr>
-      <w:hyperlink r:id="rId12" w:history="1">
+      <w:hyperlink r:id="rId14" w:history="1">
         <w:r>
           <w:rPr>
             <w:rStyle w:val="Hyperlink"/>
@@ -10115,7 +10143,7 @@
           <w:lang w:val="hu-HU"/>
         </w:rPr>
       </w:pPr>
-      <w:hyperlink r:id="rId13" w:history="1">
+      <w:hyperlink r:id="rId15" w:history="1">
         <w:r>
           <w:rPr>
             <w:rStyle w:val="Hyperlink"/>
@@ -10136,7 +10164,7 @@
           <w:lang w:val="hu-HU"/>
         </w:rPr>
       </w:pPr>
-      <w:hyperlink r:id="rId14" w:history="1">
+      <w:hyperlink r:id="rId16" w:history="1">
         <w:r>
           <w:rPr>
             <w:rStyle w:val="Hyperlink"/>
@@ -10172,6 +10200,8 @@
       </w:pPr>
     </w:p>
     <w:sectPr>
+      <w:footerReference w:type="even" r:id="rId17"/>
+      <w:footerReference w:type="default" r:id="rId18"/>
       <w:pgSz w:w="11906" w:h="16838"/>
       <w:pgMar w:top="1440" w:right="1440" w:bottom="1440" w:left="1440" w:header="708" w:footer="708" w:gutter="0"/>
       <w:pgNumType w:start="0"/>
@@ -10181,6 +10211,171 @@
     </w:sectPr>
   </w:body>
 </w:document>
+</file>
+
+<file path=word/endnotes.xml><?xml version="1.0" encoding="utf-8"?>
+<w:endnotes xmlns:wpc="http://schemas.microsoft.com/office/word/2010/wordprocessingCanvas" xmlns:cx="http://schemas.microsoft.com/office/drawing/2014/chartex" xmlns:cx1="http://schemas.microsoft.com/office/drawing/2015/9/8/chartex" xmlns:cx2="http://schemas.microsoft.com/office/drawing/2015/10/21/chartex" xmlns:cx3="http://schemas.microsoft.com/office/drawing/2016/5/9/chartex" xmlns:cx4="http://schemas.microsoft.com/office/drawing/2016/5/10/chartex" xmlns:cx5="http://schemas.microsoft.com/office/drawing/2016/5/11/chartex" xmlns:cx6="http://schemas.microsoft.com/office/drawing/2016/5/12/chartex" xmlns:cx7="http://schemas.microsoft.com/office/drawing/2016/5/13/chartex" xmlns:cx8="http://schemas.microsoft.com/office/drawing/2016/5/14/chartex" xmlns:mc="http://schemas.openxmlformats.org/markup-compatibility/2006" xmlns:aink="http://schemas.microsoft.com/office/drawing/2016/ink" xmlns:am3d="http://schemas.microsoft.com/office/drawing/2017/model3d" xmlns:o="urn:schemas-microsoft-com:office:office" xmlns:oel="http://schemas.microsoft.com/office/2019/extlst" xmlns:r="http://schemas.openxmlformats.org/officeDocument/2006/relationships" xmlns:m="http://schemas.openxmlformats.org/officeDocument/2006/math" xmlns:v="urn:schemas-microsoft-com:vml" xmlns:wp14="http://schemas.microsoft.com/office/word/2010/wordprocessingDrawing" xmlns:wp="http://schemas.openxmlformats.org/drawingml/2006/wordprocessingDrawing" xmlns:w10="urn:schemas-microsoft-com:office:word" xmlns:w="http://schemas.openxmlformats.org/wordprocessingml/2006/main" xmlns:w14="http://schemas.microsoft.com/office/word/2010/wordml" xmlns:w15="http://schemas.microsoft.com/office/word/2012/wordml" xmlns:w16cex="http://schemas.microsoft.com/office/word/2018/wordml/cex" xmlns:w16cid="http://schemas.microsoft.com/office/word/2016/wordml/cid" xmlns:w16="http://schemas.microsoft.com/office/word/2018/wordml" xmlns:w16du="http://schemas.microsoft.com/office/word/2023/wordml/word16du" xmlns:w16sdtdh="http://schemas.microsoft.com/office/word/2020/wordml/sdtdatahash" xmlns:w16se="http://schemas.microsoft.com/office/word/2015/wordml/symex" xmlns:wpg="http://schemas.microsoft.com/office/word/2010/wordprocessingGroup" xmlns:wpi="http://schemas.microsoft.com/office/word/2010/wordprocessingInk" xmlns:wne="http://schemas.microsoft.com/office/word/2006/wordml" xmlns:wps="http://schemas.microsoft.com/office/word/2010/wordprocessingShape" mc:Ignorable="w14 w15 w16se w16cid w16 w16cex w16sdtdh w16du wp14">
+  <w:endnote w:type="separator" w:id="-1">
+    <w:p>
+      <w:pPr>
+        <w:spacing w:after="0" w:line="240" w:lineRule="auto"/>
+      </w:pPr>
+      <w:r>
+        <w:separator/>
+      </w:r>
+    </w:p>
+  </w:endnote>
+  <w:endnote w:type="continuationSeparator" w:id="0">
+    <w:p>
+      <w:pPr>
+        <w:spacing w:after="0" w:line="240" w:lineRule="auto"/>
+      </w:pPr>
+      <w:r>
+        <w:continuationSeparator/>
+      </w:r>
+    </w:p>
+  </w:endnote>
+</w:endnotes>
+</file>
+
+<file path=word/footer1.xml><?xml version="1.0" encoding="utf-8"?>
+<w:ftr xmlns:wpc="http://schemas.microsoft.com/office/word/2010/wordprocessingCanvas" xmlns:cx="http://schemas.microsoft.com/office/drawing/2014/chartex" xmlns:cx1="http://schemas.microsoft.com/office/drawing/2015/9/8/chartex" xmlns:cx2="http://schemas.microsoft.com/office/drawing/2015/10/21/chartex" xmlns:cx3="http://schemas.microsoft.com/office/drawing/2016/5/9/chartex" xmlns:cx4="http://schemas.microsoft.com/office/drawing/2016/5/10/chartex" xmlns:cx5="http://schemas.microsoft.com/office/drawing/2016/5/11/chartex" xmlns:cx6="http://schemas.microsoft.com/office/drawing/2016/5/12/chartex" xmlns:cx7="http://schemas.microsoft.com/office/drawing/2016/5/13/chartex" xmlns:cx8="http://schemas.microsoft.com/office/drawing/2016/5/14/chartex" xmlns:mc="http://schemas.openxmlformats.org/markup-compatibility/2006" xmlns:aink="http://schemas.microsoft.com/office/drawing/2016/ink" xmlns:am3d="http://schemas.microsoft.com/office/drawing/2017/model3d" xmlns:o="urn:schemas-microsoft-com:office:office" xmlns:oel="http://schemas.microsoft.com/office/2019/extlst" xmlns:r="http://schemas.openxmlformats.org/officeDocument/2006/relationships" xmlns:m="http://schemas.openxmlformats.org/officeDocument/2006/math" xmlns:v="urn:schemas-microsoft-com:vml" xmlns:wp14="http://schemas.microsoft.com/office/word/2010/wordprocessingDrawing" xmlns:wp="http://schemas.openxmlformats.org/drawingml/2006/wordprocessingDrawing" xmlns:w10="urn:schemas-microsoft-com:office:word" xmlns:w="http://schemas.openxmlformats.org/wordprocessingml/2006/main" xmlns:w14="http://schemas.microsoft.com/office/word/2010/wordml" xmlns:w15="http://schemas.microsoft.com/office/word/2012/wordml" xmlns:w16cex="http://schemas.microsoft.com/office/word/2018/wordml/cex" xmlns:w16cid="http://schemas.microsoft.com/office/word/2016/wordml/cid" xmlns:w16="http://schemas.microsoft.com/office/word/2018/wordml" xmlns:w16du="http://schemas.microsoft.com/office/word/2023/wordml/word16du" xmlns:w16sdtdh="http://schemas.microsoft.com/office/word/2020/wordml/sdtdatahash" xmlns:w16se="http://schemas.microsoft.com/office/word/2015/wordml/symex" xmlns:wpg="http://schemas.microsoft.com/office/word/2010/wordprocessingGroup" xmlns:wpi="http://schemas.microsoft.com/office/word/2010/wordprocessingInk" xmlns:wne="http://schemas.microsoft.com/office/word/2006/wordml" xmlns:wps="http://schemas.microsoft.com/office/word/2010/wordprocessingShape" mc:Ignorable="w14 w15 w16se w16cid w16 w16cex w16sdtdh w16du wp14">
+  <w:sdt>
+    <w:sdtPr>
+      <w:rPr>
+        <w:rStyle w:val="PageNumber"/>
+      </w:rPr>
+      <w:id w:val="-1272467349"/>
+      <w:docPartObj>
+        <w:docPartGallery w:val="Page Numbers (Bottom of Page)"/>
+        <w:docPartUnique/>
+      </w:docPartObj>
+    </w:sdtPr>
+    <w:sdtContent>
+      <w:p>
+        <w:pPr>
+          <w:pStyle w:val="Footer"/>
+          <w:framePr w:wrap="none" w:vAnchor="text" w:hAnchor="margin" w:xAlign="center" w:y="1"/>
+          <w:rPr>
+            <w:rStyle w:val="PageNumber"/>
+          </w:rPr>
+        </w:pPr>
+        <w:r>
+          <w:rPr>
+            <w:rStyle w:val="PageNumber"/>
+          </w:rPr>
+          <w:fldChar w:fldCharType="begin"/>
+        </w:r>
+        <w:r>
+          <w:rPr>
+            <w:rStyle w:val="PageNumber"/>
+          </w:rPr>
+          <w:instrText xml:space="preserve"> PAGE </w:instrText>
+        </w:r>
+        <w:r>
+          <w:rPr>
+            <w:rStyle w:val="PageNumber"/>
+          </w:rPr>
+          <w:fldChar w:fldCharType="end"/>
+        </w:r>
+      </w:p>
+    </w:sdtContent>
+  </w:sdt>
+  <w:p>
+    <w:pPr>
+      <w:pStyle w:val="Footer"/>
+    </w:pPr>
+  </w:p>
+</w:ftr>
+</file>
+
+<file path=word/footer2.xml><?xml version="1.0" encoding="utf-8"?>
+<w:ftr xmlns:wpc="http://schemas.microsoft.com/office/word/2010/wordprocessingCanvas" xmlns:cx="http://schemas.microsoft.com/office/drawing/2014/chartex" xmlns:cx1="http://schemas.microsoft.com/office/drawing/2015/9/8/chartex" xmlns:cx2="http://schemas.microsoft.com/office/drawing/2015/10/21/chartex" xmlns:cx3="http://schemas.microsoft.com/office/drawing/2016/5/9/chartex" xmlns:cx4="http://schemas.microsoft.com/office/drawing/2016/5/10/chartex" xmlns:cx5="http://schemas.microsoft.com/office/drawing/2016/5/11/chartex" xmlns:cx6="http://schemas.microsoft.com/office/drawing/2016/5/12/chartex" xmlns:cx7="http://schemas.microsoft.com/office/drawing/2016/5/13/chartex" xmlns:cx8="http://schemas.microsoft.com/office/drawing/2016/5/14/chartex" xmlns:mc="http://schemas.openxmlformats.org/markup-compatibility/2006" xmlns:aink="http://schemas.microsoft.com/office/drawing/2016/ink" xmlns:am3d="http://schemas.microsoft.com/office/drawing/2017/model3d" xmlns:o="urn:schemas-microsoft-com:office:office" xmlns:oel="http://schemas.microsoft.com/office/2019/extlst" xmlns:r="http://schemas.openxmlformats.org/officeDocument/2006/relationships" xmlns:m="http://schemas.openxmlformats.org/officeDocument/2006/math" xmlns:v="urn:schemas-microsoft-com:vml" xmlns:wp14="http://schemas.microsoft.com/office/word/2010/wordprocessingDrawing" xmlns:wp="http://schemas.openxmlformats.org/drawingml/2006/wordprocessingDrawing" xmlns:w10="urn:schemas-microsoft-com:office:word" xmlns:w="http://schemas.openxmlformats.org/wordprocessingml/2006/main" xmlns:w14="http://schemas.microsoft.com/office/word/2010/wordml" xmlns:w15="http://schemas.microsoft.com/office/word/2012/wordml" xmlns:w16cex="http://schemas.microsoft.com/office/word/2018/wordml/cex" xmlns:w16cid="http://schemas.microsoft.com/office/word/2016/wordml/cid" xmlns:w16="http://schemas.microsoft.com/office/word/2018/wordml" xmlns:w16du="http://schemas.microsoft.com/office/word/2023/wordml/word16du" xmlns:w16sdtdh="http://schemas.microsoft.com/office/word/2020/wordml/sdtdatahash" xmlns:w16se="http://schemas.microsoft.com/office/word/2015/wordml/symex" xmlns:wpg="http://schemas.microsoft.com/office/word/2010/wordprocessingGroup" xmlns:wpi="http://schemas.microsoft.com/office/word/2010/wordprocessingInk" xmlns:wne="http://schemas.microsoft.com/office/word/2006/wordml" xmlns:wps="http://schemas.microsoft.com/office/word/2010/wordprocessingShape" mc:Ignorable="w14 w15 w16se w16cid w16 w16cex w16sdtdh w16du wp14">
+  <w:sdt>
+    <w:sdtPr>
+      <w:rPr>
+        <w:rStyle w:val="PageNumber"/>
+      </w:rPr>
+      <w:id w:val="1339586436"/>
+      <w:docPartObj>
+        <w:docPartGallery w:val="Page Numbers (Bottom of Page)"/>
+        <w:docPartUnique/>
+      </w:docPartObj>
+    </w:sdtPr>
+    <w:sdtContent>
+      <w:p>
+        <w:pPr>
+          <w:pStyle w:val="Footer"/>
+          <w:framePr w:wrap="none" w:vAnchor="text" w:hAnchor="margin" w:xAlign="center" w:y="1"/>
+          <w:rPr>
+            <w:rStyle w:val="PageNumber"/>
+          </w:rPr>
+        </w:pPr>
+        <w:r>
+          <w:rPr>
+            <w:rStyle w:val="PageNumber"/>
+          </w:rPr>
+          <w:fldChar w:fldCharType="begin"/>
+        </w:r>
+        <w:r>
+          <w:rPr>
+            <w:rStyle w:val="PageNumber"/>
+          </w:rPr>
+          <w:instrText xml:space="preserve"> PAGE </w:instrText>
+        </w:r>
+        <w:r>
+          <w:rPr>
+            <w:rStyle w:val="PageNumber"/>
+          </w:rPr>
+          <w:fldChar w:fldCharType="separate"/>
+        </w:r>
+        <w:r>
+          <w:rPr>
+            <w:rStyle w:val="PageNumber"/>
+            <w:noProof/>
+          </w:rPr>
+          <w:t>1</w:t>
+        </w:r>
+        <w:r>
+          <w:rPr>
+            <w:rStyle w:val="PageNumber"/>
+          </w:rPr>
+          <w:fldChar w:fldCharType="end"/>
+        </w:r>
+      </w:p>
+    </w:sdtContent>
+  </w:sdt>
+  <w:p>
+    <w:pPr>
+      <w:pStyle w:val="Footer"/>
+    </w:pPr>
+  </w:p>
+</w:ftr>
+</file>
+
+<file path=word/footnotes.xml><?xml version="1.0" encoding="utf-8"?>
+<w:footnotes xmlns:wpc="http://schemas.microsoft.com/office/word/2010/wordprocessingCanvas" xmlns:cx="http://schemas.microsoft.com/office/drawing/2014/chartex" xmlns:cx1="http://schemas.microsoft.com/office/drawing/2015/9/8/chartex" xmlns:cx2="http://schemas.microsoft.com/office/drawing/2015/10/21/chartex" xmlns:cx3="http://schemas.microsoft.com/office/drawing/2016/5/9/chartex" xmlns:cx4="http://schemas.microsoft.com/office/drawing/2016/5/10/chartex" xmlns:cx5="http://schemas.microsoft.com/office/drawing/2016/5/11/chartex" xmlns:cx6="http://schemas.microsoft.com/office/drawing/2016/5/12/chartex" xmlns:cx7="http://schemas.microsoft.com/office/drawing/2016/5/13/chartex" xmlns:cx8="http://schemas.microsoft.com/office/drawing/2016/5/14/chartex" xmlns:mc="http://schemas.openxmlformats.org/markup-compatibility/2006" xmlns:aink="http://schemas.microsoft.com/office/drawing/2016/ink" xmlns:am3d="http://schemas.microsoft.com/office/drawing/2017/model3d" xmlns:o="urn:schemas-microsoft-com:office:office" xmlns:oel="http://schemas.microsoft.com/office/2019/extlst" xmlns:r="http://schemas.openxmlformats.org/officeDocument/2006/relationships" xmlns:m="http://schemas.openxmlformats.org/officeDocument/2006/math" xmlns:v="urn:schemas-microsoft-com:vml" xmlns:wp14="http://schemas.microsoft.com/office/word/2010/wordprocessingDrawing" xmlns:wp="http://schemas.openxmlformats.org/drawingml/2006/wordprocessingDrawing" xmlns:w10="urn:schemas-microsoft-com:office:word" xmlns:w="http://schemas.openxmlformats.org/wordprocessingml/2006/main" xmlns:w14="http://schemas.microsoft.com/office/word/2010/wordml" xmlns:w15="http://schemas.microsoft.com/office/word/2012/wordml" xmlns:w16cex="http://schemas.microsoft.com/office/word/2018/wordml/cex" xmlns:w16cid="http://schemas.microsoft.com/office/word/2016/wordml/cid" xmlns:w16="http://schemas.microsoft.com/office/word/2018/wordml" xmlns:w16du="http://schemas.microsoft.com/office/word/2023/wordml/word16du" xmlns:w16sdtdh="http://schemas.microsoft.com/office/word/2020/wordml/sdtdatahash" xmlns:w16se="http://schemas.microsoft.com/office/word/2015/wordml/symex" xmlns:wpg="http://schemas.microsoft.com/office/word/2010/wordprocessingGroup" xmlns:wpi="http://schemas.microsoft.com/office/word/2010/wordprocessingInk" xmlns:wne="http://schemas.microsoft.com/office/word/2006/wordml" xmlns:wps="http://schemas.microsoft.com/office/word/2010/wordprocessingShape" mc:Ignorable="w14 w15 w16se w16cid w16 w16cex w16sdtdh w16du wp14">
+  <w:footnote w:type="separator" w:id="-1">
+    <w:p>
+      <w:pPr>
+        <w:spacing w:after="0" w:line="240" w:lineRule="auto"/>
+      </w:pPr>
+      <w:r>
+        <w:separator/>
+      </w:r>
+    </w:p>
+  </w:footnote>
+  <w:footnote w:type="continuationSeparator" w:id="0">
+    <w:p>
+      <w:pPr>
+        <w:spacing w:after="0" w:line="240" w:lineRule="auto"/>
+      </w:pPr>
+      <w:r>
+        <w:continuationSeparator/>
+      </w:r>
+    </w:p>
+  </w:footnote>
+</w:footnotes>
 </file>
 
 <file path=word/numbering.xml><?xml version="1.0" encoding="utf-8"?>
@@ -11435,6 +11630,7 @@
   <w:style w:type="character" w:default="1" w:styleId="DefaultParagraphFont">
     <w:name w:val="Default Paragraph Font"/>
     <w:uiPriority w:val="1"/>
+    <w:semiHidden/>
     <w:unhideWhenUsed/>
   </w:style>
   <w:style w:type="table" w:default="1" w:styleId="TableNormal">
@@ -12036,6 +12232,36 @@
       <w:szCs w:val="20"/>
     </w:rPr>
   </w:style>
+  <w:style w:type="paragraph" w:styleId="Footer">
+    <w:name w:val="footer"/>
+    <w:basedOn w:val="Normal"/>
+    <w:link w:val="FooterChar"/>
+    <w:uiPriority w:val="99"/>
+    <w:unhideWhenUsed/>
+    <w:rsid w:val="00FB702F"/>
+    <w:pPr>
+      <w:tabs>
+        <w:tab w:val="center" w:pos="4513"/>
+        <w:tab w:val="right" w:pos="9026"/>
+      </w:tabs>
+      <w:spacing w:after="0" w:line="240" w:lineRule="auto"/>
+    </w:pPr>
+  </w:style>
+  <w:style w:type="character" w:customStyle="1" w:styleId="FooterChar">
+    <w:name w:val="Footer Char"/>
+    <w:basedOn w:val="DefaultParagraphFont"/>
+    <w:link w:val="Footer"/>
+    <w:uiPriority w:val="99"/>
+    <w:rsid w:val="00FB702F"/>
+  </w:style>
+  <w:style w:type="character" w:styleId="PageNumber">
+    <w:name w:val="page number"/>
+    <w:basedOn w:val="DefaultParagraphFont"/>
+    <w:uiPriority w:val="99"/>
+    <w:semiHidden/>
+    <w:unhideWhenUsed/>
+    <w:rsid w:val="00FB702F"/>
+  </w:style>
 </w:styles>
 </file>
 

</xml_diff>